<commit_message>
Organizing files for demo
</commit_message>
<xml_diff>
--- a/High-level Architecture.docx
+++ b/High-level Architecture.docx
@@ -755,7 +755,7 @@
               <w:rPr>
                 <w:rFonts w:eastAsia="Times New Roman"/>
               </w:rPr>
-              <w:t>10/29</w:t>
+              <w:t>10/27</w:t>
             </w:r>
             <w:r>
               <w:rPr>
@@ -815,295 +815,14 @@
           <w:rFonts w:eastAsia="Times New Roman"/>
         </w:rPr>
       </w:pPr>
+      <w:bookmarkStart w:id="5" w:name="_GoBack"/>
+      <w:bookmarkEnd w:id="5"/>
       <w:r>
         <w:rPr>
           <w:rFonts w:eastAsia="Times New Roman"/>
         </w:rPr>
         <w:br w:type="page"/>
       </w:r>
-      <w:bookmarkStart w:id="5" w:name="_GoBack"/>
-      <w:bookmarkEnd w:id="5"/>
-    </w:p>
-    <w:bookmarkStart w:id="6" w:name="_Toc271205412" w:displacedByCustomXml="next"/>
-    <w:sdt>
-      <w:sdtPr>
-        <w:rPr>
-          <w:rFonts w:asciiTheme="minorHAnsi" w:eastAsiaTheme="minorHAnsi" w:hAnsiTheme="minorHAnsi" w:cstheme="minorBidi"/>
-          <w:b w:val="0"/>
-          <w:bCs w:val="0"/>
-          <w:color w:val="auto"/>
-          <w:sz w:val="22"/>
-          <w:szCs w:val="22"/>
-        </w:rPr>
-        <w:id w:val="1038445596"/>
-        <w:docPartObj>
-          <w:docPartGallery w:val="Table of Contents"/>
-          <w:docPartUnique/>
-        </w:docPartObj>
-      </w:sdtPr>
-      <w:sdtEndPr>
-        <w:rPr>
-          <w:rFonts w:eastAsiaTheme="minorEastAsia"/>
-          <w:sz w:val="24"/>
-        </w:rPr>
-      </w:sdtEndPr>
-      <w:sdtContent>
-        <w:p>
-          <w:pPr>
-            <w:pStyle w:val="TOCHeading"/>
-            <w:rPr>
-              <w:noProof/>
-            </w:rPr>
-          </w:pPr>
-          <w:r>
-            <w:t>Contents</w:t>
-          </w:r>
-          <w:r>
-            <w:fldChar w:fldCharType="begin"/>
-          </w:r>
-          <w:r>
-            <w:instrText xml:space="preserve"> TOC \o "1-3" \h \z \u </w:instrText>
-          </w:r>
-          <w:r>
-            <w:fldChar w:fldCharType="separate"/>
-          </w:r>
-        </w:p>
-        <w:p>
-          <w:pPr>
-            <w:pStyle w:val="TOC1"/>
-            <w:tabs>
-              <w:tab w:val="right" w:leader="dot" w:pos="9350"/>
-            </w:tabs>
-            <w:rPr>
-              <w:noProof/>
-              <w:sz w:val="22"/>
-            </w:rPr>
-          </w:pPr>
-          <w:hyperlink w:anchor="_Toc465498692" w:history="1">
-            <w:r>
-              <w:rPr>
-                <w:rStyle w:val="Hyperlink"/>
-                <w:rFonts w:eastAsia="Times New Roman"/>
-                <w:noProof/>
-              </w:rPr>
-              <w:t>Revision History</w:t>
-            </w:r>
-            <w:r>
-              <w:rPr>
-                <w:noProof/>
-                <w:webHidden/>
-              </w:rPr>
-              <w:tab/>
-            </w:r>
-            <w:r>
-              <w:rPr>
-                <w:noProof/>
-                <w:webHidden/>
-              </w:rPr>
-              <w:fldChar w:fldCharType="begin"/>
-            </w:r>
-            <w:r>
-              <w:rPr>
-                <w:noProof/>
-                <w:webHidden/>
-              </w:rPr>
-              <w:instrText xml:space="preserve"> PAGEREF _Toc465498692 \h </w:instrText>
-            </w:r>
-            <w:r>
-              <w:rPr>
-                <w:noProof/>
-                <w:webHidden/>
-              </w:rPr>
-            </w:r>
-            <w:r>
-              <w:rPr>
-                <w:noProof/>
-                <w:webHidden/>
-              </w:rPr>
-              <w:fldChar w:fldCharType="separate"/>
-            </w:r>
-            <w:r>
-              <w:rPr>
-                <w:noProof/>
-                <w:webHidden/>
-              </w:rPr>
-              <w:t>2</w:t>
-            </w:r>
-            <w:r>
-              <w:rPr>
-                <w:noProof/>
-                <w:webHidden/>
-              </w:rPr>
-              <w:fldChar w:fldCharType="end"/>
-            </w:r>
-          </w:hyperlink>
-        </w:p>
-        <w:p>
-          <w:pPr>
-            <w:pStyle w:val="TOC1"/>
-            <w:tabs>
-              <w:tab w:val="right" w:leader="dot" w:pos="9350"/>
-            </w:tabs>
-            <w:rPr>
-              <w:noProof/>
-              <w:sz w:val="22"/>
-            </w:rPr>
-          </w:pPr>
-          <w:hyperlink w:anchor="_Toc465498693" w:history="1">
-            <w:r>
-              <w:rPr>
-                <w:rStyle w:val="Hyperlink"/>
-                <w:noProof/>
-              </w:rPr>
-              <w:t>1. Logical View</w:t>
-            </w:r>
-            <w:r>
-              <w:rPr>
-                <w:noProof/>
-                <w:webHidden/>
-              </w:rPr>
-              <w:tab/>
-            </w:r>
-            <w:r>
-              <w:rPr>
-                <w:noProof/>
-                <w:webHidden/>
-              </w:rPr>
-              <w:fldChar w:fldCharType="begin"/>
-            </w:r>
-            <w:r>
-              <w:rPr>
-                <w:noProof/>
-                <w:webHidden/>
-              </w:rPr>
-              <w:instrText xml:space="preserve"> PAGEREF _Toc465498693 \h </w:instrText>
-            </w:r>
-            <w:r>
-              <w:rPr>
-                <w:noProof/>
-                <w:webHidden/>
-              </w:rPr>
-            </w:r>
-            <w:r>
-              <w:rPr>
-                <w:noProof/>
-                <w:webHidden/>
-              </w:rPr>
-              <w:fldChar w:fldCharType="separate"/>
-            </w:r>
-            <w:r>
-              <w:rPr>
-                <w:noProof/>
-                <w:webHidden/>
-              </w:rPr>
-              <w:t>1</w:t>
-            </w:r>
-            <w:r>
-              <w:rPr>
-                <w:noProof/>
-                <w:webHidden/>
-              </w:rPr>
-              <w:fldChar w:fldCharType="end"/>
-            </w:r>
-          </w:hyperlink>
-        </w:p>
-        <w:p>
-          <w:pPr>
-            <w:pStyle w:val="TOC1"/>
-            <w:tabs>
-              <w:tab w:val="right" w:leader="dot" w:pos="9350"/>
-            </w:tabs>
-            <w:rPr>
-              <w:noProof/>
-              <w:sz w:val="22"/>
-            </w:rPr>
-          </w:pPr>
-          <w:hyperlink w:anchor="_Toc465498694" w:history="1">
-            <w:r>
-              <w:rPr>
-                <w:rStyle w:val="Hyperlink"/>
-                <w:noProof/>
-              </w:rPr>
-              <w:t>2. Composite diagram</w:t>
-            </w:r>
-            <w:r>
-              <w:rPr>
-                <w:noProof/>
-                <w:webHidden/>
-              </w:rPr>
-              <w:tab/>
-            </w:r>
-            <w:r>
-              <w:rPr>
-                <w:noProof/>
-                <w:webHidden/>
-              </w:rPr>
-              <w:fldChar w:fldCharType="begin"/>
-            </w:r>
-            <w:r>
-              <w:rPr>
-                <w:noProof/>
-                <w:webHidden/>
-              </w:rPr>
-              <w:instrText xml:space="preserve"> PAGEREF _Toc465498694 \h </w:instrText>
-            </w:r>
-            <w:r>
-              <w:rPr>
-                <w:noProof/>
-                <w:webHidden/>
-              </w:rPr>
-            </w:r>
-            <w:r>
-              <w:rPr>
-                <w:noProof/>
-                <w:webHidden/>
-              </w:rPr>
-              <w:fldChar w:fldCharType="separate"/>
-            </w:r>
-            <w:r>
-              <w:rPr>
-                <w:noProof/>
-                <w:webHidden/>
-              </w:rPr>
-              <w:t>2</w:t>
-            </w:r>
-            <w:r>
-              <w:rPr>
-                <w:noProof/>
-                <w:webHidden/>
-              </w:rPr>
-              <w:fldChar w:fldCharType="end"/>
-            </w:r>
-          </w:hyperlink>
-        </w:p>
-        <w:p>
-          <w:r>
-            <w:fldChar w:fldCharType="end"/>
-          </w:r>
-        </w:p>
-      </w:sdtContent>
-    </w:sdt>
-    <w:p>
-      <w:pPr>
-        <w:rPr>
-          <w:rFonts w:asciiTheme="majorHAnsi" w:eastAsia="Times New Roman" w:hAnsiTheme="majorHAnsi" w:cstheme="majorBidi"/>
-          <w:b/>
-          <w:bCs/>
-          <w:color w:val="365F91" w:themeColor="accent1" w:themeShade="BF"/>
-          <w:sz w:val="28"/>
-          <w:szCs w:val="28"/>
-        </w:rPr>
-        <w:sectPr>
-          <w:headerReference w:type="default" r:id="rId8"/>
-          <w:footerReference w:type="default" r:id="rId9"/>
-          <w:headerReference w:type="first" r:id="rId10"/>
-          <w:pgSz w:w="12240" w:h="15840"/>
-          <w:pgMar w:top="1440" w:right="1440" w:bottom="1440" w:left="1440" w:header="720" w:footer="720" w:gutter="0"/>
-          <w:cols w:space="720"/>
-          <w:titlePg/>
-          <w:docGrid w:linePitch="360"/>
-        </w:sectPr>
-      </w:pPr>
     </w:p>
     <w:p>
       <w:pPr>
@@ -1114,8 +833,7 @@
           <w:bCs/>
         </w:rPr>
       </w:pPr>
-      <w:bookmarkStart w:id="7" w:name="_Toc465498693"/>
-      <w:bookmarkEnd w:id="6"/>
+      <w:bookmarkStart w:id="6" w:name="_Toc465498693"/>
       <w:r>
         <w:rPr>
           <w:rStyle w:val="Heading1Char"/>
@@ -1133,7 +851,7 @@
         </w:rPr>
         <w:t>Logical View</w:t>
       </w:r>
-      <w:bookmarkEnd w:id="7"/>
+      <w:bookmarkEnd w:id="6"/>
     </w:p>
     <w:p>
       <w:pPr>
@@ -1162,7 +880,7 @@
             <o:lock v:ext="edit" aspectratio="t"/>
           </v:shapetype>
           <v:shape id="_x0000_i1025" type="#_x0000_t75" style="width:394.5pt;height:373.9pt">
-            <v:imagedata r:id="rId11" o:title="Architecture - Logical View v2"/>
+            <v:imagedata r:id="rId8" o:title="Architecture - Logical View v2"/>
           </v:shape>
         </w:pict>
       </w:r>
@@ -1243,39 +961,9 @@
         <w:t>: logical view - tiered architecture.</w:t>
       </w:r>
     </w:p>
-    <w:p>
-      <w:pPr>
-        <w:jc w:val="left"/>
-        <w:rPr>
-          <w:rFonts w:asciiTheme="majorHAnsi" w:eastAsiaTheme="majorEastAsia" w:hAnsiTheme="majorHAnsi" w:cstheme="majorBidi"/>
-          <w:b/>
-          <w:bCs/>
-          <w:color w:val="365F91" w:themeColor="accent1" w:themeShade="BF"/>
-          <w:sz w:val="28"/>
-          <w:szCs w:val="28"/>
-        </w:rPr>
-      </w:pPr>
-      <w:r>
-        <w:br w:type="page"/>
-      </w:r>
-    </w:p>
-    <w:p>
-      <w:pPr>
-        <w:pStyle w:val="Heading1"/>
-      </w:pPr>
-      <w:bookmarkStart w:id="8" w:name="_Toc465498694"/>
-      <w:r>
-        <w:lastRenderedPageBreak/>
-        <w:t xml:space="preserve">2. </w:t>
-      </w:r>
-      <w:r>
-        <w:t>Composite diagram</w:t>
-      </w:r>
-      <w:bookmarkEnd w:id="8"/>
-    </w:p>
     <w:sectPr>
-      <w:headerReference w:type="default" r:id="rId12"/>
-      <w:headerReference w:type="first" r:id="rId13"/>
+      <w:headerReference w:type="default" r:id="rId9"/>
+      <w:headerReference w:type="first" r:id="rId10"/>
       <w:pgSz w:w="12240" w:h="15840"/>
       <w:pgMar w:top="1440" w:right="1440" w:bottom="1440" w:left="1440" w:header="720" w:footer="720" w:gutter="0"/>
       <w:pgNumType w:start="1"/>
@@ -1319,73 +1007,6 @@
 </w:endnotes>
 </file>
 
-<file path=word/footer1.xml><?xml version="1.0" encoding="utf-8"?>
-<w:ftr xmlns:wpc="http://schemas.microsoft.com/office/word/2010/wordprocessingCanvas" xmlns:cx="http://schemas.microsoft.com/office/drawing/2014/chartex" xmlns:cx1="http://schemas.microsoft.com/office/drawing/2015/9/8/chartex" xmlns:cx2="http://schemas.microsoft.com/office/drawing/2015/10/21/chartex" xmlns:mc="http://schemas.openxmlformats.org/markup-compatibility/2006" xmlns:o="urn:schemas-microsoft-com:office:office" xmlns:r="http://schemas.openxmlformats.org/officeDocument/2006/relationships" xmlns:m="http://schemas.openxmlformats.org/officeDocument/2006/math" xmlns:v="urn:schemas-microsoft-com:vml" xmlns:wp14="http://schemas.microsoft.com/office/word/2010/wordprocessingDrawing" xmlns:wp="http://schemas.openxmlformats.org/drawingml/2006/wordprocessingDrawing" xmlns:w10="urn:schemas-microsoft-com:office:word" xmlns:w="http://schemas.openxmlformats.org/wordprocessingml/2006/main" xmlns:w14="http://schemas.microsoft.com/office/word/2010/wordml" xmlns:w15="http://schemas.microsoft.com/office/word/2012/wordml" xmlns:w16se="http://schemas.microsoft.com/office/word/2015/wordml/symex" xmlns:wpg="http://schemas.microsoft.com/office/word/2010/wordprocessingGroup" xmlns:wpi="http://schemas.microsoft.com/office/word/2010/wordprocessingInk" xmlns:wne="http://schemas.microsoft.com/office/word/2006/wordml" xmlns:wps="http://schemas.microsoft.com/office/word/2010/wordprocessingShape" mc:Ignorable="w14 w15 w16se wp14">
-  <w:sdt>
-    <w:sdtPr>
-      <w:id w:val="1589040696"/>
-      <w:docPartObj>
-        <w:docPartGallery w:val="Page Numbers (Bottom of Page)"/>
-        <w:docPartUnique/>
-      </w:docPartObj>
-    </w:sdtPr>
-    <w:sdtEndPr>
-      <w:rPr>
-        <w:color w:val="808080" w:themeColor="background1" w:themeShade="80"/>
-        <w:spacing w:val="60"/>
-      </w:rPr>
-    </w:sdtEndPr>
-    <w:sdtContent>
-      <w:p>
-        <w:pPr>
-          <w:pStyle w:val="Footer"/>
-          <w:pBdr>
-            <w:top w:val="single" w:sz="4" w:space="1" w:color="D9D9D9" w:themeColor="background1" w:themeShade="D9"/>
-          </w:pBdr>
-          <w:jc w:val="right"/>
-        </w:pPr>
-        <w:r>
-          <w:fldChar w:fldCharType="begin"/>
-        </w:r>
-        <w:r>
-          <w:instrText xml:space="preserve"> PAGE   \* MERGEFORMAT </w:instrText>
-        </w:r>
-        <w:r>
-          <w:fldChar w:fldCharType="separate"/>
-        </w:r>
-        <w:r>
-          <w:rPr>
-            <w:noProof/>
-          </w:rPr>
-          <w:t>2</w:t>
-        </w:r>
-        <w:r>
-          <w:rPr>
-            <w:noProof/>
-          </w:rPr>
-          <w:fldChar w:fldCharType="end"/>
-        </w:r>
-        <w:r>
-          <w:t xml:space="preserve"> | </w:t>
-        </w:r>
-        <w:r>
-          <w:rPr>
-            <w:color w:val="808080" w:themeColor="background1" w:themeShade="80"/>
-            <w:spacing w:val="60"/>
-          </w:rPr>
-          <w:t>Page</w:t>
-        </w:r>
-      </w:p>
-    </w:sdtContent>
-  </w:sdt>
-  <w:p>
-    <w:pPr>
-      <w:pStyle w:val="Footer"/>
-    </w:pPr>
-  </w:p>
-</w:ftr>
-</file>
-
 <file path=word/footnotes.xml><?xml version="1.0" encoding="utf-8"?>
 <w:footnotes xmlns:wpc="http://schemas.microsoft.com/office/word/2010/wordprocessingCanvas" xmlns:cx="http://schemas.microsoft.com/office/drawing/2014/chartex" xmlns:cx1="http://schemas.microsoft.com/office/drawing/2015/9/8/chartex" xmlns:cx2="http://schemas.microsoft.com/office/drawing/2015/10/21/chartex" xmlns:mc="http://schemas.openxmlformats.org/markup-compatibility/2006" xmlns:o="urn:schemas-microsoft-com:office:office" xmlns:r="http://schemas.openxmlformats.org/officeDocument/2006/relationships" xmlns:m="http://schemas.openxmlformats.org/officeDocument/2006/math" xmlns:v="urn:schemas-microsoft-com:vml" xmlns:wp14="http://schemas.microsoft.com/office/word/2010/wordprocessingDrawing" xmlns:wp="http://schemas.openxmlformats.org/drawingml/2006/wordprocessingDrawing" xmlns:w10="urn:schemas-microsoft-com:office:word" xmlns:w="http://schemas.openxmlformats.org/wordprocessingml/2006/main" xmlns:w14="http://schemas.microsoft.com/office/word/2010/wordml" xmlns:w15="http://schemas.microsoft.com/office/word/2012/wordml" xmlns:w16se="http://schemas.microsoft.com/office/word/2015/wordml/symex" xmlns:wpg="http://schemas.microsoft.com/office/word/2010/wordprocessingGroup" xmlns:wpi="http://schemas.microsoft.com/office/word/2010/wordprocessingInk" xmlns:wne="http://schemas.microsoft.com/office/word/2006/wordml" xmlns:wps="http://schemas.microsoft.com/office/word/2010/wordprocessingShape" mc:Ignorable="w14 w15 w16se wp14">
   <w:footnote w:type="separator" w:id="-1">
@@ -1419,38 +1040,6 @@
 </file>
 
 <file path=word/header1.xml><?xml version="1.0" encoding="utf-8"?>
-<w:hdr xmlns:wpc="http://schemas.microsoft.com/office/word/2010/wordprocessingCanvas" xmlns:cx="http://schemas.microsoft.com/office/drawing/2014/chartex" xmlns:cx1="http://schemas.microsoft.com/office/drawing/2015/9/8/chartex" xmlns:cx2="http://schemas.microsoft.com/office/drawing/2015/10/21/chartex" xmlns:mc="http://schemas.openxmlformats.org/markup-compatibility/2006" xmlns:o="urn:schemas-microsoft-com:office:office" xmlns:r="http://schemas.openxmlformats.org/officeDocument/2006/relationships" xmlns:m="http://schemas.openxmlformats.org/officeDocument/2006/math" xmlns:v="urn:schemas-microsoft-com:vml" xmlns:wp14="http://schemas.microsoft.com/office/word/2010/wordprocessingDrawing" xmlns:wp="http://schemas.openxmlformats.org/drawingml/2006/wordprocessingDrawing" xmlns:w10="urn:schemas-microsoft-com:office:word" xmlns:w="http://schemas.openxmlformats.org/wordprocessingml/2006/main" xmlns:w14="http://schemas.microsoft.com/office/word/2010/wordml" xmlns:w15="http://schemas.microsoft.com/office/word/2012/wordml" xmlns:w16se="http://schemas.microsoft.com/office/word/2015/wordml/symex" xmlns:wpg="http://schemas.microsoft.com/office/word/2010/wordprocessingGroup" xmlns:wpi="http://schemas.microsoft.com/office/word/2010/wordprocessingInk" xmlns:wne="http://schemas.microsoft.com/office/word/2006/wordml" xmlns:wps="http://schemas.microsoft.com/office/word/2010/wordprocessingShape" mc:Ignorable="w14 w15 w16se wp14">
-  <w:p>
-    <w:pPr>
-      <w:pStyle w:val="Header"/>
-      <w:jc w:val="right"/>
-    </w:pPr>
-  </w:p>
-  <w:p>
-    <w:pPr>
-      <w:pStyle w:val="Header"/>
-    </w:pPr>
-  </w:p>
-</w:hdr>
-</file>
-
-<file path=word/header2.xml><?xml version="1.0" encoding="utf-8"?>
-<w:hdr xmlns:wpc="http://schemas.microsoft.com/office/word/2010/wordprocessingCanvas" xmlns:cx="http://schemas.microsoft.com/office/drawing/2014/chartex" xmlns:cx1="http://schemas.microsoft.com/office/drawing/2015/9/8/chartex" xmlns:cx2="http://schemas.microsoft.com/office/drawing/2015/10/21/chartex" xmlns:mc="http://schemas.openxmlformats.org/markup-compatibility/2006" xmlns:o="urn:schemas-microsoft-com:office:office" xmlns:r="http://schemas.openxmlformats.org/officeDocument/2006/relationships" xmlns:m="http://schemas.openxmlformats.org/officeDocument/2006/math" xmlns:v="urn:schemas-microsoft-com:vml" xmlns:wp14="http://schemas.microsoft.com/office/word/2010/wordprocessingDrawing" xmlns:wp="http://schemas.openxmlformats.org/drawingml/2006/wordprocessingDrawing" xmlns:w10="urn:schemas-microsoft-com:office:word" xmlns:w="http://schemas.openxmlformats.org/wordprocessingml/2006/main" xmlns:w14="http://schemas.microsoft.com/office/word/2010/wordml" xmlns:w15="http://schemas.microsoft.com/office/word/2012/wordml" xmlns:w16se="http://schemas.microsoft.com/office/word/2015/wordml/symex" xmlns:wpg="http://schemas.microsoft.com/office/word/2010/wordprocessingGroup" xmlns:wpi="http://schemas.microsoft.com/office/word/2010/wordprocessingInk" xmlns:wne="http://schemas.microsoft.com/office/word/2006/wordml" xmlns:wps="http://schemas.microsoft.com/office/word/2010/wordprocessingShape" mc:Ignorable="w14 w15 w16se wp14">
-  <w:p>
-    <w:pPr>
-      <w:pStyle w:val="Header"/>
-      <w:jc w:val="right"/>
-    </w:pPr>
-  </w:p>
-  <w:p>
-    <w:pPr>
-      <w:pStyle w:val="Header"/>
-    </w:pPr>
-  </w:p>
-</w:hdr>
-</file>
-
-<file path=word/header3.xml><?xml version="1.0" encoding="utf-8"?>
 <w:hdr xmlns:wpc="http://schemas.microsoft.com/office/word/2010/wordprocessingCanvas" xmlns:cx="http://schemas.microsoft.com/office/drawing/2014/chartex" xmlns:cx1="http://schemas.microsoft.com/office/drawing/2015/9/8/chartex" xmlns:cx2="http://schemas.microsoft.com/office/drawing/2015/10/21/chartex" xmlns:mc="http://schemas.openxmlformats.org/markup-compatibility/2006" xmlns:o="urn:schemas-microsoft-com:office:office" xmlns:r="http://schemas.openxmlformats.org/officeDocument/2006/relationships" xmlns:m="http://schemas.openxmlformats.org/officeDocument/2006/math" xmlns:v="urn:schemas-microsoft-com:vml" xmlns:wp14="http://schemas.microsoft.com/office/word/2010/wordprocessingDrawing" xmlns:wp="http://schemas.openxmlformats.org/drawingml/2006/wordprocessingDrawing" xmlns:w10="urn:schemas-microsoft-com:office:word" xmlns:w="http://schemas.openxmlformats.org/wordprocessingml/2006/main" xmlns:w14="http://schemas.microsoft.com/office/word/2010/wordml" xmlns:w15="http://schemas.microsoft.com/office/word/2012/wordml" xmlns:w16se="http://schemas.microsoft.com/office/word/2015/wordml/symex" xmlns:wpg="http://schemas.microsoft.com/office/word/2010/wordprocessingGroup" xmlns:wpi="http://schemas.microsoft.com/office/word/2010/wordprocessingInk" xmlns:wne="http://schemas.microsoft.com/office/word/2006/wordml" xmlns:wps="http://schemas.microsoft.com/office/word/2010/wordprocessingShape" mc:Ignorable="w14 w15 w16se wp14">
   <w:sdt>
     <w:sdtPr>
@@ -1510,7 +1099,7 @@
 </w:hdr>
 </file>
 
-<file path=word/header4.xml><?xml version="1.0" encoding="utf-8"?>
+<file path=word/header2.xml><?xml version="1.0" encoding="utf-8"?>
 <w:hdr xmlns:wpc="http://schemas.microsoft.com/office/word/2010/wordprocessingCanvas" xmlns:cx="http://schemas.microsoft.com/office/drawing/2014/chartex" xmlns:cx1="http://schemas.microsoft.com/office/drawing/2015/9/8/chartex" xmlns:cx2="http://schemas.microsoft.com/office/drawing/2015/10/21/chartex" xmlns:mc="http://schemas.openxmlformats.org/markup-compatibility/2006" xmlns:o="urn:schemas-microsoft-com:office:office" xmlns:r="http://schemas.openxmlformats.org/officeDocument/2006/relationships" xmlns:m="http://schemas.openxmlformats.org/officeDocument/2006/math" xmlns:v="urn:schemas-microsoft-com:vml" xmlns:wp14="http://schemas.microsoft.com/office/word/2010/wordprocessingDrawing" xmlns:wp="http://schemas.openxmlformats.org/drawingml/2006/wordprocessingDrawing" xmlns:w10="urn:schemas-microsoft-com:office:word" xmlns:w="http://schemas.openxmlformats.org/wordprocessingml/2006/main" xmlns:w14="http://schemas.microsoft.com/office/word/2010/wordml" xmlns:w15="http://schemas.microsoft.com/office/word/2012/wordml" xmlns:w16se="http://schemas.microsoft.com/office/word/2015/wordml/symex" xmlns:wpg="http://schemas.microsoft.com/office/word/2010/wordprocessingGroup" xmlns:wpi="http://schemas.microsoft.com/office/word/2010/wordprocessingInk" xmlns:wne="http://schemas.microsoft.com/office/word/2006/wordml" xmlns:wps="http://schemas.microsoft.com/office/word/2010/wordprocessingShape" mc:Ignorable="w14 w15 w16se wp14">
   <w:p>
     <w:pPr>
@@ -9837,7 +9426,7 @@
 </file>
 
 <file path=customXml/itemProps1.xml><?xml version="1.0" encoding="utf-8"?>
-<ds:datastoreItem xmlns:ds="http://schemas.openxmlformats.org/officeDocument/2006/customXml" ds:itemID="{ECBD85BB-CB90-4E02-83FB-76AECF08601B}">
+<ds:datastoreItem xmlns:ds="http://schemas.openxmlformats.org/officeDocument/2006/customXml" ds:itemID="{588BE061-1ED7-48E2-876F-8A7433E91593}">
   <ds:schemaRefs>
     <ds:schemaRef ds:uri="http://schemas.openxmlformats.org/officeDocument/2006/bibliography"/>
   </ds:schemaRefs>

</xml_diff>